<commit_message>
github integration added and members bug fixed
</commit_message>
<xml_diff>
--- a/backend/docs/Todo App.docx
+++ b/backend/docs/Todo App.docx
@@ -24,7 +24,7 @@
     </w:p>
     <w:p>
       <w:r>
-        <w:t>Date: August 07, 2025</w:t>
+        <w:t>Date: August 08, 2025</w:t>
       </w:r>
     </w:p>
     <w:p>
@@ -50,7 +50,7 @@
     </w:p>
     <w:p>
       <w:r>
-        <w:t>To help users manage tasks efficiently.</w:t>
+        <w:t>To help users manage their tasks efficiently</w:t>
       </w:r>
     </w:p>
     <w:p>
@@ -64,6 +64,11 @@
     <w:p>
       <w:r>
         <w:t>- Task management</w:t>
+      </w:r>
+    </w:p>
+    <w:p>
+      <w:r>
+        <w:t>- Project planning</w:t>
       </w:r>
     </w:p>
     <w:p>
@@ -99,7 +104,17 @@
     </w:p>
     <w:p>
       <w:r>
-        <w:t>A simple and intuitive to-do list app designed to help users manage tasks efficiently.</w:t>
+        <w:t>A simple and intuitive to-do list app designed to help users manage tasks efficiently. The app supports task creation, categorization, deadlines, and reminders.</w:t>
+      </w:r>
+    </w:p>
+    <w:p>
+      <w:r>
+        <w:t xml:space="preserve">The app allows users to add, update, and delete tasks, set due dates and reminders, organize tasks using categories or tags, and view tasks in a calendar or list view. </w:t>
+      </w:r>
+    </w:p>
+    <w:p>
+      <w:r>
+        <w:t>Users can mark tasks as complete and the app notifies them of upcoming deadlines.</w:t>
       </w:r>
     </w:p>
     <w:p>
@@ -154,22 +169,27 @@
     </w:p>
     <w:p>
       <w:r>
-        <w:t>- Allow users to input a title for the task</w:t>
+        <w:t>- Implement a form for users to input task details (title, description)</w:t>
       </w:r>
     </w:p>
     <w:p>
       <w:r>
-        <w:t>- Enable users to add a description for the task</w:t>
+        <w:t>- Allow users to optionally set a due date for the task</w:t>
       </w:r>
     </w:p>
     <w:p>
       <w:r>
-        <w:t>- Provide an option to set a due date for the task</w:t>
+        <w:t>- Enable users to set reminders for tasks</w:t>
       </w:r>
     </w:p>
     <w:p>
       <w:r>
-        <w:t>- Implement a reminder feature for tasks with optional date and time settings</w:t>
+        <w:t>- Validate input fields for required data and format</w:t>
+      </w:r>
+    </w:p>
+    <w:p>
+      <w:r>
+        <w:t>- Persist newly created tasks in the database</w:t>
       </w:r>
     </w:p>
     <w:p>
@@ -190,7 +210,7 @@
     </w:p>
     <w:p>
       <w:r>
-        <w:t>Users can modify existing tasks, updating their title, description, due date, reminder, or status.</w:t>
+        <w:t>Users can modify existing tasks by updating their title, description, due date, reminder, or status.</w:t>
       </w:r>
     </w:p>
     <w:p>
@@ -216,27 +236,27 @@
     </w:p>
     <w:p>
       <w:r>
-        <w:t>- Allow users to change the task title.</w:t>
+        <w:t>- Implement functionality to edit a task's title.</w:t>
       </w:r>
     </w:p>
     <w:p>
       <w:r>
-        <w:t>- Enable users to modify the task description.</w:t>
+        <w:t>- Implement functionality to edit a task's description.</w:t>
       </w:r>
     </w:p>
     <w:p>
       <w:r>
-        <w:t>- Provide a mechanism for users to update the due date of a task.</w:t>
+        <w:t>- Implement functionality to edit a task's due date.</w:t>
       </w:r>
     </w:p>
     <w:p>
       <w:r>
-        <w:t>- Implement functionality for setting and modifying task reminders.</w:t>
+        <w:t>- Implement functionality to edit a task's reminder.</w:t>
       </w:r>
     </w:p>
     <w:p>
       <w:r>
-        <w:t>- Allow users to change the status of a task (e.g., Pending, In Progress, Completed).</w:t>
+        <w:t>- Implement functionality to change a task's status (e.g., from pending to completed).</w:t>
       </w:r>
     </w:p>
     <w:p>
@@ -257,7 +277,7 @@
     </w:p>
     <w:p>
       <w:r>
-        <w:t>Users can remove tasks from their list.</w:t>
+        <w:t>Users can remove tasks from the to-do list permanently.</w:t>
       </w:r>
     </w:p>
     <w:p>
@@ -283,17 +303,22 @@
     </w:p>
     <w:p>
       <w:r>
-        <w:t>- Implement a delete button for each task.</w:t>
+        <w:t>- Implement functionality to delete individual tasks.</w:t>
       </w:r>
     </w:p>
     <w:p>
       <w:r>
-        <w:t>- Display a confirmation dialog before deleting a task.</w:t>
+        <w:t>- Ensure deleted tasks are removed from all views (list, calendar).</w:t>
       </w:r>
     </w:p>
     <w:p>
       <w:r>
-        <w:t>- Remove the task from the local storage/database upon confirmation.</w:t>
+        <w:t>- Confirm deletion with user before permanently removing the task.</w:t>
+      </w:r>
+    </w:p>
+    <w:p>
+      <w:r>
+        <w:t>- Provide an undo functionality to recover deleted tasks within a specified time frame.</w:t>
       </w:r>
     </w:p>
     <w:p>
@@ -314,7 +339,7 @@
     </w:p>
     <w:p>
       <w:r>
-        <w:t>Users can assign due dates and set reminders for tasks.</w:t>
+        <w:t>Users can set due dates and reminders for individual tasks.</w:t>
       </w:r>
     </w:p>
     <w:p>
@@ -340,17 +365,27 @@
     </w:p>
     <w:p>
       <w:r>
-        <w:t>- Implement due date input field for each task.</w:t>
+        <w:t>- Implement functionality to set due dates for tasks</w:t>
       </w:r>
     </w:p>
     <w:p>
       <w:r>
-        <w:t>- Allow users to set custom reminders for tasks.</w:t>
+        <w:t>- Allow users to specify reminder times for tasks</w:t>
       </w:r>
     </w:p>
     <w:p>
       <w:r>
-        <w:t>- Display reminders to users based on set due dates and reminder times.</w:t>
+        <w:t>- Enable users to choose reminder frequency (e.g., daily, weekly)</w:t>
+      </w:r>
+    </w:p>
+    <w:p>
+      <w:r>
+        <w:t>- Ensure reminders are delivered through a chosen notification method (e.g., push notification, email)</w:t>
+      </w:r>
+    </w:p>
+    <w:p>
+      <w:r>
+        <w:t>- Display upcoming task reminders in a user-friendly interface</w:t>
       </w:r>
     </w:p>
     <w:p>
@@ -371,7 +406,7 @@
     </w:p>
     <w:p>
       <w:r>
-        <w:t>Users can categorize tasks using tags or labels.</w:t>
+        <w:t>Users can organize tasks into categories or tags for better management and filtering.</w:t>
       </w:r>
     </w:p>
     <w:p>
@@ -397,17 +432,22 @@
     </w:p>
     <w:p>
       <w:r>
-        <w:t>- Implement a mechanism for users to add tags/labels to tasks.</w:t>
+        <w:t>- Implement a mechanism for users to create and assign categories/tags to tasks.</w:t>
       </w:r>
     </w:p>
     <w:p>
       <w:r>
-        <w:t>- Allow users to search and filter tasks by tags/labels.</w:t>
+        <w:t>- Allow users to search and filter tasks based on assigned categories/tags.</w:t>
       </w:r>
     </w:p>
     <w:p>
       <w:r>
-        <w:t>- Display categorized tasks visually (e.g., color-coded labels).</w:t>
+        <w:t>- Display tasks categorized by tags on the task list view.</w:t>
+      </w:r>
+    </w:p>
+    <w:p>
+      <w:r>
+        <w:t>- Provide an option to view all tasks regardless of category/tag.</w:t>
       </w:r>
     </w:p>
     <w:p>
@@ -415,7 +455,7 @@
         <w:pStyle w:val="Heading2"/>
       </w:pPr>
       <w:r>
-        <w:t>3.6 Task Display [5]</w:t>
+        <w:t>3.6 List View Display [5]</w:t>
       </w:r>
     </w:p>
     <w:p>
@@ -428,7 +468,7 @@
     </w:p>
     <w:p>
       <w:r>
-        <w:t>The app provides a visual interface to display tasks, including a calendar view and a list view.</w:t>
+        <w:t>The app displays tasks in a user-friendly list view, allowing for easy navigation and task management.</w:t>
       </w:r>
     </w:p>
     <w:p>
@@ -454,17 +494,22 @@
     </w:p>
     <w:p>
       <w:r>
-        <w:t>- Implement a calendar view to display tasks based on due dates.</w:t>
+        <w:t>- Display tasks in a clear and concise format, including title, due date, category, and completion status.</w:t>
       </w:r>
     </w:p>
     <w:p>
       <w:r>
-        <w:t>- Implement a list view to display tasks chronologically or by priority.</w:t>
+        <w:t>- Allow users to sort tasks by various criteria, such as due date, category, or creation date.</w:t>
       </w:r>
     </w:p>
     <w:p>
       <w:r>
-        <w:t>- Allow users to filter tasks by date, priority, or status.</w:t>
+        <w:t>- Enable users to filter tasks based on specific criteria, such as due date, category, or completion status.</w:t>
+      </w:r>
+    </w:p>
+    <w:p>
+      <w:r>
+        <w:t>- Provide options to view tasks in ascending or descending order within each sort criteria.</w:t>
       </w:r>
     </w:p>
     <w:p>
@@ -472,7 +517,7 @@
         <w:pStyle w:val="Heading2"/>
       </w:pPr>
       <w:r>
-        <w:t>3.7 Task Completion [6]</w:t>
+        <w:t>3.7 Calendar View Display [6]</w:t>
       </w:r>
     </w:p>
     <w:p>
@@ -485,7 +530,7 @@
     </w:p>
     <w:p>
       <w:r>
-        <w:t>Users can mark tasks as complete, indicating they have been finished.</w:t>
+        <w:t>The app provides a calendar view to visualize tasks and deadlines.</w:t>
       </w:r>
     </w:p>
     <w:p>
@@ -511,17 +556,27 @@
     </w:p>
     <w:p>
       <w:r>
-        <w:t>- Implement a UI element to mark a task as complete.</w:t>
+        <w:t>- Display tasks as events on the calendar</w:t>
       </w:r>
     </w:p>
     <w:p>
       <w:r>
-        <w:t>- Persist the completion status of a task in the database.</w:t>
+        <w:t>- Color-code events based on task category or priority</w:t>
       </w:r>
     </w:p>
     <w:p>
       <w:r>
-        <w:t>- Update the UI to visually reflect the completion status of a task.</w:t>
+        <w:t>- Allow users to view tasks for a specific day, week, or month</w:t>
+      </w:r>
+    </w:p>
+    <w:p>
+      <w:r>
+        <w:t>- Show task deadlines as reminders on the calendar</w:t>
+      </w:r>
+    </w:p>
+    <w:p>
+      <w:r>
+        <w:t>- Enable users to click on a calendar event to view task details</w:t>
       </w:r>
     </w:p>
     <w:p>
@@ -529,7 +584,7 @@
         <w:pStyle w:val="Heading2"/>
       </w:pPr>
       <w:r>
-        <w:t>3.8 Data Synchronization [7]</w:t>
+        <w:t>3.8 Task Completion [7]</w:t>
       </w:r>
     </w:p>
     <w:p>
@@ -542,7 +597,7 @@
     </w:p>
     <w:p>
       <w:r>
-        <w:t>The app synchronizes task data across multiple devices using cloud storage.</w:t>
+        <w:t>Users can mark tasks as complete, indicating their successful completion.</w:t>
       </w:r>
     </w:p>
     <w:p>
@@ -568,27 +623,22 @@
     </w:p>
     <w:p>
       <w:r>
-        <w:t>- Implement real-time data syncing using WebSockets.</w:t>
+        <w:t>- Display a clear visual indicator to mark a task as complete.</w:t>
       </w:r>
     </w:p>
     <w:p>
       <w:r>
-        <w:t>- Store task data securely in a cloud database (e.g., AWS, Firebase).</w:t>
+        <w:t>- Implement functionality to toggle task completion status.</w:t>
       </w:r>
     </w:p>
     <w:p>
       <w:r>
-        <w:t>- Ensure data integrity and conflict resolution during synchronization.</w:t>
+        <w:t>- Update task status in the database upon completion.</w:t>
       </w:r>
     </w:p>
     <w:p>
       <w:r>
-        <w:t>- Provide offline capabilities for task management.</w:t>
-      </w:r>
-    </w:p>
-    <w:p>
-      <w:r>
-        <w:t xml:space="preserve">- </w:t>
+        <w:t>- Filter tasks based on completion status (completed/incomplete).</w:t>
       </w:r>
     </w:p>
     <w:p>
@@ -596,7 +646,7 @@
         <w:pStyle w:val="Heading2"/>
       </w:pPr>
       <w:r>
-        <w:t>3.9 User Authentication [8]</w:t>
+        <w:t>3.9 Deadline Notification [8]</w:t>
       </w:r>
     </w:p>
     <w:p>
@@ -609,7 +659,7 @@
     </w:p>
     <w:p>
       <w:r>
-        <w:t>Users can log in securely to access their tasks and account information.</w:t>
+        <w:t>The app sends notifications to users about upcoming deadlines for tasks.</w:t>
       </w:r>
     </w:p>
     <w:p>
@@ -635,22 +685,22 @@
     </w:p>
     <w:p>
       <w:r>
-        <w:t>- Implement secure password hashing</w:t>
+        <w:t>- Send push notifications for tasks due within the next 24 hours.</w:t>
       </w:r>
     </w:p>
     <w:p>
       <w:r>
-        <w:t>- Provide login and registration functionality</w:t>
+        <w:t>- Allow users to customize notification frequency and time.</w:t>
       </w:r>
     </w:p>
     <w:p>
       <w:r>
-        <w:t>- Handle user session management</w:t>
+        <w:t>- Integrate with a reliable notification service (e.g., Firebase Cloud Messaging, AWS SNS).</w:t>
       </w:r>
     </w:p>
     <w:p>
       <w:r>
-        <w:t>- Implement password recovery mechanism</w:t>
+        <w:t>- Display notification content with task title, deadline date, and relevant category/tag.</w:t>
       </w:r>
     </w:p>
     <w:p>
@@ -658,7 +708,7 @@
         <w:pStyle w:val="Heading2"/>
       </w:pPr>
       <w:r>
-        <w:t>3.10 User Registration [9]</w:t>
+        <w:t>3.10 Task Synchronization [9]</w:t>
       </w:r>
     </w:p>
     <w:p>
@@ -671,7 +721,7 @@
     </w:p>
     <w:p>
       <w:r>
-        <w:t>The app supports a user registration process, allowing new users to create accounts.</w:t>
+        <w:t>Users can synchronize their tasks across multiple devices using cloud storage.</w:t>
       </w:r>
     </w:p>
     <w:p>
@@ -697,213 +747,22 @@
     </w:p>
     <w:p>
       <w:r>
-        <w:t>- Implement user registration form with required fields (username, email, password)</w:t>
+        <w:t>- Implement a cloud storage solution for task data.</w:t>
       </w:r>
     </w:p>
     <w:p>
       <w:r>
-        <w:t>- Validate user input for email format and password strength</w:t>
+        <w:t>- Develop a mechanism for detecting changes in task data and triggering synchronization.</w:t>
       </w:r>
     </w:p>
     <w:p>
       <w:r>
-        <w:t>- Store user data securely in a database</w:t>
+        <w:t>- Ensure data integrity during synchronization.</w:t>
       </w:r>
     </w:p>
     <w:p>
       <w:r>
-        <w:t>- Generate a unique user ID upon registration</w:t>
-      </w:r>
-    </w:p>
-    <w:p>
-      <w:r>
-        <w:t>- Send a confirmation email to the registered user</w:t>
-      </w:r>
-    </w:p>
-    <w:p>
-      <w:pPr>
-        <w:pStyle w:val="Heading2"/>
-      </w:pPr>
-      <w:r>
-        <w:t>3.11 Data Security [10]</w:t>
-      </w:r>
-    </w:p>
-    <w:p>
-      <w:r>
-        <w:rPr>
-          <w:b/>
-        </w:rPr>
-        <w:t xml:space="preserve">Description: </w:t>
-      </w:r>
-    </w:p>
-    <w:p>
-      <w:r>
-        <w:t>The app maintains user data securely and protects it from unauthorized access.</w:t>
-      </w:r>
-    </w:p>
-    <w:p>
-      <w:r>
-        <w:rPr>
-          <w:b/>
-        </w:rPr>
-        <w:t xml:space="preserve">Priority: </w:t>
-      </w:r>
-    </w:p>
-    <w:p>
-      <w:r>
-        <w:t>High</w:t>
-      </w:r>
-    </w:p>
-    <w:p>
-      <w:r>
-        <w:rPr>
-          <w:b/>
-        </w:rPr>
-        <w:t>Subtasks:</w:t>
-      </w:r>
-    </w:p>
-    <w:p>
-      <w:r>
-        <w:t>- Implement secure password hashing using bcrypt or a similar algorithm.</w:t>
-      </w:r>
-    </w:p>
-    <w:p>
-      <w:r>
-        <w:t>- Store user data in an encrypted database.</w:t>
-      </w:r>
-    </w:p>
-    <w:p>
-      <w:r>
-        <w:t>- Offer multi-factor authentication (MFA) for added security.</w:t>
-      </w:r>
-    </w:p>
-    <w:p>
-      <w:r>
-        <w:t>- Regularly perform security audits and penetration testing.</w:t>
-      </w:r>
-    </w:p>
-    <w:p>
-      <w:pPr>
-        <w:pStyle w:val="Heading2"/>
-      </w:pPr>
-      <w:r>
-        <w:t>3.12 Reminder Notifications [11]</w:t>
-      </w:r>
-    </w:p>
-    <w:p>
-      <w:r>
-        <w:rPr>
-          <w:b/>
-        </w:rPr>
-        <w:t xml:space="preserve">Description: </w:t>
-      </w:r>
-    </w:p>
-    <w:p>
-      <w:r>
-        <w:t>The app provides notifications to remind users of upcoming deadlines.</w:t>
-      </w:r>
-    </w:p>
-    <w:p>
-      <w:r>
-        <w:rPr>
-          <w:b/>
-        </w:rPr>
-        <w:t xml:space="preserve">Priority: </w:t>
-      </w:r>
-    </w:p>
-    <w:p>
-      <w:r>
-        <w:t>High</w:t>
-      </w:r>
-    </w:p>
-    <w:p>
-      <w:r>
-        <w:rPr>
-          <w:b/>
-        </w:rPr>
-        <w:t>Subtasks:</w:t>
-      </w:r>
-    </w:p>
-    <w:p>
-      <w:r>
-        <w:t>- Implement a system for scheduling notifications based on task deadlines.</w:t>
-      </w:r>
-    </w:p>
-    <w:p>
-      <w:r>
-        <w:t>- Integrate with a notification service (e.g., push notifications, email, in-app alerts).</w:t>
-      </w:r>
-    </w:p>
-    <w:p>
-      <w:r>
-        <w:t>- Allow users to customize notification preferences (e.g., frequency, method).</w:t>
-      </w:r>
-    </w:p>
-    <w:p>
-      <w:r>
-        <w:t>- Display notification history for users to track past reminders.</w:t>
-      </w:r>
-    </w:p>
-    <w:p>
-      <w:pPr>
-        <w:pStyle w:val="Heading2"/>
-      </w:pPr>
-      <w:r>
-        <w:t>3.13 User Interface Responsiveness [12]</w:t>
-      </w:r>
-    </w:p>
-    <w:p>
-      <w:r>
-        <w:rPr>
-          <w:b/>
-        </w:rPr>
-        <w:t xml:space="preserve">Description: </w:t>
-      </w:r>
-    </w:p>
-    <w:p>
-      <w:r>
-        <w:t>The app is designed to be responsive and user-friendly on various devices and screen sizes.</w:t>
-      </w:r>
-    </w:p>
-    <w:p>
-      <w:r>
-        <w:rPr>
-          <w:b/>
-        </w:rPr>
-        <w:t xml:space="preserve">Priority: </w:t>
-      </w:r>
-    </w:p>
-    <w:p>
-      <w:r>
-        <w:t>High</w:t>
-      </w:r>
-    </w:p>
-    <w:p>
-      <w:r>
-        <w:rPr>
-          <w:b/>
-        </w:rPr>
-        <w:t>Subtasks:</w:t>
-      </w:r>
-    </w:p>
-    <w:p>
-      <w:r>
-        <w:t>- Ensure smooth scrolling and responsiveness on mobile devices.</w:t>
-      </w:r>
-    </w:p>
-    <w:p>
-      <w:r>
-        <w:t>- Optimize layout for different screen widths (landscape and portrait)</w:t>
-      </w:r>
-    </w:p>
-    <w:p>
-      <w:r>
-        <w:t>- Implement adaptive font sizes based on screen size.</w:t>
-      </w:r>
-    </w:p>
-    <w:p>
-      <w:r>
-        <w:t>- Validate responsiveness across various browsers and operating systems.</w:t>
+        <w:t>- Provide users with feedback on the synchronization process.</w:t>
       </w:r>
     </w:p>
     <w:p>
@@ -919,7 +778,18 @@
         <w:rPr>
           <w:b/>
         </w:rPr>
-        <w:t>sync</w:t>
+        <w:t>NFR-1</w:t>
+      </w:r>
+      <w:r>
+        <w:t>: The application should be responsive and mobile-friendly.</w:t>
+      </w:r>
+    </w:p>
+    <w:p>
+      <w:r>
+        <w:rPr>
+          <w:b/>
+        </w:rPr>
+        <w:t>NFR-2</w:t>
       </w:r>
       <w:r>
         <w:t>: Tasks should sync across devices using cloud storage.</w:t>
@@ -930,21 +800,10 @@
         <w:rPr>
           <w:b/>
         </w:rPr>
-        <w:t>concurrency</w:t>
+        <w:t>NFR-3</w:t>
       </w:r>
       <w:r>
         <w:t>: The system should support at least 10,000 users simultaneously.</w:t>
-      </w:r>
-    </w:p>
-    <w:p>
-      <w:r>
-        <w:rPr>
-          <w:b/>
-        </w:rPr>
-        <w:t>responsiveness</w:t>
-      </w:r>
-      <w:r>
-        <w:t>: The app should be responsive and mobile-friendly.</w:t>
       </w:r>
     </w:p>
     <w:sectPr>

</xml_diff>

<commit_message>
task updating feature added
</commit_message>
<xml_diff>
--- a/backend/docs/Todo App.docx
+++ b/backend/docs/Todo App.docx
@@ -24,7 +24,7 @@
     </w:p>
     <w:p>
       <w:r>
-        <w:t>Date: August 08, 2025</w:t>
+        <w:t>Date: August 09, 2025</w:t>
       </w:r>
     </w:p>
     <w:p>
@@ -50,7 +50,7 @@
     </w:p>
     <w:p>
       <w:r>
-        <w:t>To help users manage their tasks efficiently</w:t>
+        <w:t>To help users manage their tasks efficiently.</w:t>
       </w:r>
     </w:p>
     <w:p>
@@ -104,17 +104,12 @@
     </w:p>
     <w:p>
       <w:r>
-        <w:t>A simple and intuitive to-do list app designed to help users manage tasks efficiently. The app supports task creation, categorization, deadlines, and reminders.</w:t>
+        <w:t>A simple and intuitive to-do list app designed to help users manage tasks efficiently.</w:t>
       </w:r>
     </w:p>
     <w:p>
       <w:r>
-        <w:t xml:space="preserve">The app allows users to add, update, and delete tasks, set due dates and reminders, organize tasks using categories or tags, and view tasks in a calendar or list view. </w:t>
-      </w:r>
-    </w:p>
-    <w:p>
-      <w:r>
-        <w:t>Users can mark tasks as complete and the app notifies them of upcoming deadlines.</w:t>
+        <w:t>The app supports task creation, categorization, deadlines, and reminders.</w:t>
       </w:r>
     </w:p>
     <w:p>
@@ -130,7 +125,7 @@
         <w:pStyle w:val="Heading2"/>
       </w:pPr>
       <w:r>
-        <w:t>3.1 Task Creation [0]</w:t>
+        <w:t>3.1 Task Management [0]</w:t>
       </w:r>
     </w:p>
     <w:p>
@@ -143,7 +138,7 @@
     </w:p>
     <w:p>
       <w:r>
-        <w:t>Users can create new tasks with a title, description, and optional due date and reminder.</w:t>
+        <w:t>Users can create, edit, and delete tasks.</w:t>
       </w:r>
     </w:p>
     <w:p>
@@ -169,27 +164,17 @@
     </w:p>
     <w:p>
       <w:r>
-        <w:t>- Implement a form for users to input task details (title, description)</w:t>
+        <w:t>- Implement task creation functionality</w:t>
       </w:r>
     </w:p>
     <w:p>
       <w:r>
-        <w:t>- Allow users to optionally set a due date for the task</w:t>
+        <w:t>- Develop task editing features</w:t>
       </w:r>
     </w:p>
     <w:p>
       <w:r>
-        <w:t>- Enable users to set reminders for tasks</w:t>
-      </w:r>
-    </w:p>
-    <w:p>
-      <w:r>
-        <w:t>- Validate input fields for required data and format</w:t>
-      </w:r>
-    </w:p>
-    <w:p>
-      <w:r>
-        <w:t>- Persist newly created tasks in the database</w:t>
+        <w:t>- Design task deletion functionality</w:t>
       </w:r>
     </w:p>
     <w:p>
@@ -197,7 +182,7 @@
         <w:pStyle w:val="Heading2"/>
       </w:pPr>
       <w:r>
-        <w:t>3.2 Task Editing [1]</w:t>
+        <w:t>3.2 Task Scheduling [1]</w:t>
       </w:r>
     </w:p>
     <w:p>
@@ -210,7 +195,7 @@
     </w:p>
     <w:p>
       <w:r>
-        <w:t>Users can modify existing tasks by updating their title, description, due date, reminder, or status.</w:t>
+        <w:t>Users can assign due dates and set reminders.</w:t>
       </w:r>
     </w:p>
     <w:p>
@@ -236,27 +221,17 @@
     </w:p>
     <w:p>
       <w:r>
-        <w:t>- Implement functionality to edit a task's title.</w:t>
+        <w:t>- Implement due date functionality for tasks.</w:t>
       </w:r>
     </w:p>
     <w:p>
       <w:r>
-        <w:t>- Implement functionality to edit a task's description.</w:t>
+        <w:t>- Allow users to set reminders for tasks with customizable notification times.</w:t>
       </w:r>
     </w:p>
     <w:p>
       <w:r>
-        <w:t>- Implement functionality to edit a task's due date.</w:t>
-      </w:r>
-    </w:p>
-    <w:p>
-      <w:r>
-        <w:t>- Implement functionality to edit a task's reminder.</w:t>
-      </w:r>
-    </w:p>
-    <w:p>
-      <w:r>
-        <w:t>- Implement functionality to change a task's status (e.g., from pending to completed).</w:t>
+        <w:t>- Display due dates and reminders prominently in the task view.</w:t>
       </w:r>
     </w:p>
     <w:p>
@@ -264,7 +239,7 @@
         <w:pStyle w:val="Heading2"/>
       </w:pPr>
       <w:r>
-        <w:t>3.3 Task Deletion [2]</w:t>
+        <w:t>3.3 Task Categorization [2]</w:t>
       </w:r>
     </w:p>
     <w:p>
@@ -277,7 +252,7 @@
     </w:p>
     <w:p>
       <w:r>
-        <w:t>Users can remove tasks from the to-do list permanently.</w:t>
+        <w:t>Users can organize tasks using categories or tags.</w:t>
       </w:r>
     </w:p>
     <w:p>
@@ -303,22 +278,22 @@
     </w:p>
     <w:p>
       <w:r>
-        <w:t>- Implement functionality to delete individual tasks.</w:t>
+        <w:t>- Implement a system for creating and managing categories.</w:t>
       </w:r>
     </w:p>
     <w:p>
       <w:r>
-        <w:t>- Ensure deleted tasks are removed from all views (list, calendar).</w:t>
+        <w:t>- Allow users to assign multiple categories to a single task.</w:t>
       </w:r>
     </w:p>
     <w:p>
       <w:r>
-        <w:t>- Confirm deletion with user before permanently removing the task.</w:t>
+        <w:t>- Provide a clear visual representation of categories and their associated tasks.</w:t>
       </w:r>
     </w:p>
     <w:p>
       <w:r>
-        <w:t>- Provide an undo functionality to recover deleted tasks within a specified time frame.</w:t>
+        <w:t>- Enable filtering and searching tasks by category.</w:t>
       </w:r>
     </w:p>
     <w:p>
@@ -326,7 +301,7 @@
         <w:pStyle w:val="Heading2"/>
       </w:pPr>
       <w:r>
-        <w:t>3.4 Task Scheduling [3]</w:t>
+        <w:t>3.4 Deadline Notification [3]</w:t>
       </w:r>
     </w:p>
     <w:p>
@@ -339,7 +314,7 @@
     </w:p>
     <w:p>
       <w:r>
-        <w:t>Users can set due dates and reminders for individual tasks.</w:t>
+        <w:t>The app should notify users of upcoming deadlines.</w:t>
       </w:r>
     </w:p>
     <w:p>
@@ -365,27 +340,17 @@
     </w:p>
     <w:p>
       <w:r>
-        <w:t>- Implement functionality to set due dates for tasks</w:t>
+        <w:t>- Send push notifications for tasks nearing their deadline.</w:t>
       </w:r>
     </w:p>
     <w:p>
       <w:r>
-        <w:t>- Allow users to specify reminder times for tasks</w:t>
+        <w:t>- Allow users to customize notification frequency and time.</w:t>
       </w:r>
     </w:p>
     <w:p>
       <w:r>
-        <w:t>- Enable users to choose reminder frequency (e.g., daily, weekly)</w:t>
-      </w:r>
-    </w:p>
-    <w:p>
-      <w:r>
-        <w:t>- Ensure reminders are delivered through a chosen notification method (e.g., push notification, email)</w:t>
-      </w:r>
-    </w:p>
-    <w:p>
-      <w:r>
-        <w:t>- Display upcoming task reminders in a user-friendly interface</w:t>
+        <w:t>- Implement email notifications as an alternative to push notifications.</w:t>
       </w:r>
     </w:p>
     <w:p>
@@ -393,7 +358,7 @@
         <w:pStyle w:val="Heading2"/>
       </w:pPr>
       <w:r>
-        <w:t>3.5 Task Categorization [4]</w:t>
+        <w:t>3.5 Data Synchronization [4]</w:t>
       </w:r>
     </w:p>
     <w:p>
@@ -406,7 +371,7 @@
     </w:p>
     <w:p>
       <w:r>
-        <w:t>Users can organize tasks into categories or tags for better management and filtering.</w:t>
+        <w:t>Tasks should sync across devices using cloud storage.</w:t>
       </w:r>
     </w:p>
     <w:p>
@@ -432,22 +397,22 @@
     </w:p>
     <w:p>
       <w:r>
-        <w:t>- Implement a mechanism for users to create and assign categories/tags to tasks.</w:t>
+        <w:t>- Implement cloud storage integration (e.g., AWS S3, Firebase).</w:t>
       </w:r>
     </w:p>
     <w:p>
       <w:r>
-        <w:t>- Allow users to search and filter tasks based on assigned categories/tags.</w:t>
+        <w:t>- Develop synchronization logic to handle task creation, updates, and deletions.</w:t>
       </w:r>
     </w:p>
     <w:p>
       <w:r>
-        <w:t>- Display tasks categorized by tags on the task list view.</w:t>
+        <w:t>- Ensure secure data transfer between devices and the cloud.</w:t>
       </w:r>
     </w:p>
     <w:p>
       <w:r>
-        <w:t>- Provide an option to view all tasks regardless of category/tag.</w:t>
+        <w:t>- Implement conflict resolution strategies for concurrent modifications.</w:t>
       </w:r>
     </w:p>
     <w:p>
@@ -455,7 +420,7 @@
         <w:pStyle w:val="Heading2"/>
       </w:pPr>
       <w:r>
-        <w:t>3.6 List View Display [5]</w:t>
+        <w:t>3.6 System Scalability [5]</w:t>
       </w:r>
     </w:p>
     <w:p>
@@ -468,7 +433,7 @@
     </w:p>
     <w:p>
       <w:r>
-        <w:t>The app displays tasks in a user-friendly list view, allowing for easy navigation and task management.</w:t>
+        <w:t>The system should support at least 10,000 users simultaneously.</w:t>
       </w:r>
     </w:p>
     <w:p>
@@ -494,275 +459,17 @@
     </w:p>
     <w:p>
       <w:r>
-        <w:t>- Display tasks in a clear and concise format, including title, due date, category, and completion status.</w:t>
+        <w:t>- Implement load balancing across multiple servers.</w:t>
       </w:r>
     </w:p>
     <w:p>
       <w:r>
-        <w:t>- Allow users to sort tasks by various criteria, such as due date, category, or creation date.</w:t>
+        <w:t>- Optimize database queries for scalability.</w:t>
       </w:r>
     </w:p>
     <w:p>
       <w:r>
-        <w:t>- Enable users to filter tasks based on specific criteria, such as due date, category, or completion status.</w:t>
-      </w:r>
-    </w:p>
-    <w:p>
-      <w:r>
-        <w:t>- Provide options to view tasks in ascending or descending order within each sort criteria.</w:t>
-      </w:r>
-    </w:p>
-    <w:p>
-      <w:pPr>
-        <w:pStyle w:val="Heading2"/>
-      </w:pPr>
-      <w:r>
-        <w:t>3.7 Calendar View Display [6]</w:t>
-      </w:r>
-    </w:p>
-    <w:p>
-      <w:r>
-        <w:rPr>
-          <w:b/>
-        </w:rPr>
-        <w:t xml:space="preserve">Description: </w:t>
-      </w:r>
-    </w:p>
-    <w:p>
-      <w:r>
-        <w:t>The app provides a calendar view to visualize tasks and deadlines.</w:t>
-      </w:r>
-    </w:p>
-    <w:p>
-      <w:r>
-        <w:rPr>
-          <w:b/>
-        </w:rPr>
-        <w:t xml:space="preserve">Priority: </w:t>
-      </w:r>
-    </w:p>
-    <w:p>
-      <w:r>
-        <w:t>High</w:t>
-      </w:r>
-    </w:p>
-    <w:p>
-      <w:r>
-        <w:rPr>
-          <w:b/>
-        </w:rPr>
-        <w:t>Subtasks:</w:t>
-      </w:r>
-    </w:p>
-    <w:p>
-      <w:r>
-        <w:t>- Display tasks as events on the calendar</w:t>
-      </w:r>
-    </w:p>
-    <w:p>
-      <w:r>
-        <w:t>- Color-code events based on task category or priority</w:t>
-      </w:r>
-    </w:p>
-    <w:p>
-      <w:r>
-        <w:t>- Allow users to view tasks for a specific day, week, or month</w:t>
-      </w:r>
-    </w:p>
-    <w:p>
-      <w:r>
-        <w:t>- Show task deadlines as reminders on the calendar</w:t>
-      </w:r>
-    </w:p>
-    <w:p>
-      <w:r>
-        <w:t>- Enable users to click on a calendar event to view task details</w:t>
-      </w:r>
-    </w:p>
-    <w:p>
-      <w:pPr>
-        <w:pStyle w:val="Heading2"/>
-      </w:pPr>
-      <w:r>
-        <w:t>3.8 Task Completion [7]</w:t>
-      </w:r>
-    </w:p>
-    <w:p>
-      <w:r>
-        <w:rPr>
-          <w:b/>
-        </w:rPr>
-        <w:t xml:space="preserve">Description: </w:t>
-      </w:r>
-    </w:p>
-    <w:p>
-      <w:r>
-        <w:t>Users can mark tasks as complete, indicating their successful completion.</w:t>
-      </w:r>
-    </w:p>
-    <w:p>
-      <w:r>
-        <w:rPr>
-          <w:b/>
-        </w:rPr>
-        <w:t xml:space="preserve">Priority: </w:t>
-      </w:r>
-    </w:p>
-    <w:p>
-      <w:r>
-        <w:t>High</w:t>
-      </w:r>
-    </w:p>
-    <w:p>
-      <w:r>
-        <w:rPr>
-          <w:b/>
-        </w:rPr>
-        <w:t>Subtasks:</w:t>
-      </w:r>
-    </w:p>
-    <w:p>
-      <w:r>
-        <w:t>- Display a clear visual indicator to mark a task as complete.</w:t>
-      </w:r>
-    </w:p>
-    <w:p>
-      <w:r>
-        <w:t>- Implement functionality to toggle task completion status.</w:t>
-      </w:r>
-    </w:p>
-    <w:p>
-      <w:r>
-        <w:t>- Update task status in the database upon completion.</w:t>
-      </w:r>
-    </w:p>
-    <w:p>
-      <w:r>
-        <w:t>- Filter tasks based on completion status (completed/incomplete).</w:t>
-      </w:r>
-    </w:p>
-    <w:p>
-      <w:pPr>
-        <w:pStyle w:val="Heading2"/>
-      </w:pPr>
-      <w:r>
-        <w:t>3.9 Deadline Notification [8]</w:t>
-      </w:r>
-    </w:p>
-    <w:p>
-      <w:r>
-        <w:rPr>
-          <w:b/>
-        </w:rPr>
-        <w:t xml:space="preserve">Description: </w:t>
-      </w:r>
-    </w:p>
-    <w:p>
-      <w:r>
-        <w:t>The app sends notifications to users about upcoming deadlines for tasks.</w:t>
-      </w:r>
-    </w:p>
-    <w:p>
-      <w:r>
-        <w:rPr>
-          <w:b/>
-        </w:rPr>
-        <w:t xml:space="preserve">Priority: </w:t>
-      </w:r>
-    </w:p>
-    <w:p>
-      <w:r>
-        <w:t>High</w:t>
-      </w:r>
-    </w:p>
-    <w:p>
-      <w:r>
-        <w:rPr>
-          <w:b/>
-        </w:rPr>
-        <w:t>Subtasks:</w:t>
-      </w:r>
-    </w:p>
-    <w:p>
-      <w:r>
-        <w:t>- Send push notifications for tasks due within the next 24 hours.</w:t>
-      </w:r>
-    </w:p>
-    <w:p>
-      <w:r>
-        <w:t>- Allow users to customize notification frequency and time.</w:t>
-      </w:r>
-    </w:p>
-    <w:p>
-      <w:r>
-        <w:t>- Integrate with a reliable notification service (e.g., Firebase Cloud Messaging, AWS SNS).</w:t>
-      </w:r>
-    </w:p>
-    <w:p>
-      <w:r>
-        <w:t>- Display notification content with task title, deadline date, and relevant category/tag.</w:t>
-      </w:r>
-    </w:p>
-    <w:p>
-      <w:pPr>
-        <w:pStyle w:val="Heading2"/>
-      </w:pPr>
-      <w:r>
-        <w:t>3.10 Task Synchronization [9]</w:t>
-      </w:r>
-    </w:p>
-    <w:p>
-      <w:r>
-        <w:rPr>
-          <w:b/>
-        </w:rPr>
-        <w:t xml:space="preserve">Description: </w:t>
-      </w:r>
-    </w:p>
-    <w:p>
-      <w:r>
-        <w:t>Users can synchronize their tasks across multiple devices using cloud storage.</w:t>
-      </w:r>
-    </w:p>
-    <w:p>
-      <w:r>
-        <w:rPr>
-          <w:b/>
-        </w:rPr>
-        <w:t xml:space="preserve">Priority: </w:t>
-      </w:r>
-    </w:p>
-    <w:p>
-      <w:r>
-        <w:t>High</w:t>
-      </w:r>
-    </w:p>
-    <w:p>
-      <w:r>
-        <w:rPr>
-          <w:b/>
-        </w:rPr>
-        <w:t>Subtasks:</w:t>
-      </w:r>
-    </w:p>
-    <w:p>
-      <w:r>
-        <w:t>- Implement a cloud storage solution for task data.</w:t>
-      </w:r>
-    </w:p>
-    <w:p>
-      <w:r>
-        <w:t>- Develop a mechanism for detecting changes in task data and triggering synchronization.</w:t>
-      </w:r>
-    </w:p>
-    <w:p>
-      <w:r>
-        <w:t>- Ensure data integrity during synchronization.</w:t>
-      </w:r>
-    </w:p>
-    <w:p>
-      <w:r>
-        <w:t>- Provide users with feedback on the synchronization process.</w:t>
+        <w:t>- Utilize caching mechanisms to reduce database load.</w:t>
       </w:r>
     </w:p>
     <w:p>

</xml_diff>

<commit_message>
database subfeature conflict removed
</commit_message>
<xml_diff>
--- a/backend/docs/Todo App.docx
+++ b/backend/docs/Todo App.docx
@@ -24,7 +24,7 @@
     </w:p>
     <w:p>
       <w:r>
-        <w:t>Date: August 09, 2025</w:t>
+        <w:t>Date: August 16, 2025</w:t>
       </w:r>
     </w:p>
     <w:p>
@@ -50,7 +50,7 @@
     </w:p>
     <w:p>
       <w:r>
-        <w:t>To help users manage their tasks efficiently.</w:t>
+        <w:t>To help users manage tasks efficiently.</w:t>
       </w:r>
     </w:p>
     <w:p>
@@ -68,7 +68,12 @@
     </w:p>
     <w:p>
       <w:r>
-        <w:t>- Project planning</w:t>
+        <w:t>- Personal task management</w:t>
+      </w:r>
+    </w:p>
+    <w:p>
+      <w:r>
+        <w:t>- Work task tracking</w:t>
       </w:r>
     </w:p>
     <w:p>
@@ -108,11 +113,6 @@
       </w:r>
     </w:p>
     <w:p>
-      <w:r>
-        <w:t>The app supports task creation, categorization, deadlines, and reminders.</w:t>
-      </w:r>
-    </w:p>
-    <w:p>
       <w:pPr>
         <w:pStyle w:val="Heading1"/>
       </w:pPr>
@@ -125,7 +125,7 @@
         <w:pStyle w:val="Heading2"/>
       </w:pPr>
       <w:r>
-        <w:t>3.1 Task Management [0]</w:t>
+        <w:t>3.1 User Account Management [0]</w:t>
       </w:r>
     </w:p>
     <w:p>
@@ -138,7 +138,7 @@
     </w:p>
     <w:p>
       <w:r>
-        <w:t>Users can create, edit, and delete tasks.</w:t>
+        <w:t>Users can create, edit, and delete their accounts.</w:t>
       </w:r>
     </w:p>
     <w:p>
@@ -164,17 +164,22 @@
     </w:p>
     <w:p>
       <w:r>
-        <w:t>- Implement task creation functionality</w:t>
+        <w:t>- Implement user registration functionality</w:t>
       </w:r>
     </w:p>
     <w:p>
       <w:r>
-        <w:t>- Develop task editing features</w:t>
+        <w:t>- Allow users to modify their profile information</w:t>
       </w:r>
     </w:p>
     <w:p>
       <w:r>
-        <w:t>- Design task deletion functionality</w:t>
+        <w:t>- Enable users to reset their passwords</w:t>
+      </w:r>
+    </w:p>
+    <w:p>
+      <w:r>
+        <w:t>- Provide a secure mechanism for deleting user accounts</w:t>
       </w:r>
     </w:p>
     <w:p>
@@ -182,7 +187,7 @@
         <w:pStyle w:val="Heading2"/>
       </w:pPr>
       <w:r>
-        <w:t>3.2 Task Scheduling [1]</w:t>
+        <w:t>3.2 Task Creation [1]</w:t>
       </w:r>
     </w:p>
     <w:p>
@@ -195,7 +200,7 @@
     </w:p>
     <w:p>
       <w:r>
-        <w:t>Users can assign due dates and set reminders.</w:t>
+        <w:t>Users can add new tasks with descriptions, due dates, and reminders.</w:t>
       </w:r>
     </w:p>
     <w:p>
@@ -221,17 +226,22 @@
     </w:p>
     <w:p>
       <w:r>
-        <w:t>- Implement due date functionality for tasks.</w:t>
+        <w:t>- Allow users to input task title and description.</w:t>
       </w:r>
     </w:p>
     <w:p>
       <w:r>
-        <w:t>- Allow users to set reminders for tasks with customizable notification times.</w:t>
+        <w:t>- Enable users to set due dates for tasks.</w:t>
       </w:r>
     </w:p>
     <w:p>
       <w:r>
-        <w:t>- Display due dates and reminders prominently in the task view.</w:t>
+        <w:t>- Implement a reminder feature for tasks.</w:t>
+      </w:r>
+    </w:p>
+    <w:p>
+      <w:r>
+        <w:t>- Validate user input for date format and required fields.</w:t>
       </w:r>
     </w:p>
     <w:p>
@@ -239,7 +249,7 @@
         <w:pStyle w:val="Heading2"/>
       </w:pPr>
       <w:r>
-        <w:t>3.3 Task Categorization [2]</w:t>
+        <w:t>3.3 Task Editing [2]</w:t>
       </w:r>
     </w:p>
     <w:p>
@@ -252,7 +262,7 @@
     </w:p>
     <w:p>
       <w:r>
-        <w:t>Users can organize tasks using categories or tags.</w:t>
+        <w:t>Users can modify existing tasks, including updates to descriptions, due dates, and reminders.</w:t>
       </w:r>
     </w:p>
     <w:p>
@@ -278,22 +288,17 @@
     </w:p>
     <w:p>
       <w:r>
-        <w:t>- Implement a system for creating and managing categories.</w:t>
+        <w:t>- Allow users to change the task description.</w:t>
       </w:r>
     </w:p>
     <w:p>
       <w:r>
-        <w:t>- Allow users to assign multiple categories to a single task.</w:t>
+        <w:t>- Enable users to modify the due date of a task.</w:t>
       </w:r>
     </w:p>
     <w:p>
       <w:r>
-        <w:t>- Provide a clear visual representation of categories and their associated tasks.</w:t>
-      </w:r>
-    </w:p>
-    <w:p>
-      <w:r>
-        <w:t>- Enable filtering and searching tasks by category.</w:t>
+        <w:t>- Provide an option to set or modify task reminders.</w:t>
       </w:r>
     </w:p>
     <w:p>
@@ -301,7 +306,7 @@
         <w:pStyle w:val="Heading2"/>
       </w:pPr>
       <w:r>
-        <w:t>3.4 Deadline Notification [3]</w:t>
+        <w:t>3.4 Task Deletion [3]</w:t>
       </w:r>
     </w:p>
     <w:p>
@@ -314,7 +319,7 @@
     </w:p>
     <w:p>
       <w:r>
-        <w:t>The app should notify users of upcoming deadlines.</w:t>
+        <w:t>Users can remove tasks from their list.</w:t>
       </w:r>
     </w:p>
     <w:p>
@@ -340,17 +345,22 @@
     </w:p>
     <w:p>
       <w:r>
-        <w:t>- Send push notifications for tasks nearing their deadline.</w:t>
+        <w:t>- Implement a delete button for each task.</w:t>
       </w:r>
     </w:p>
     <w:p>
       <w:r>
-        <w:t>- Allow users to customize notification frequency and time.</w:t>
+        <w:t>- Confirm deletion with a user prompt.</w:t>
       </w:r>
     </w:p>
     <w:p>
       <w:r>
-        <w:t>- Implement email notifications as an alternative to push notifications.</w:t>
+        <w:t>- Remove the task from the local storage/database.</w:t>
+      </w:r>
+    </w:p>
+    <w:p>
+      <w:r>
+        <w:t>- Update the UI to reflect the deleted task.</w:t>
       </w:r>
     </w:p>
     <w:p>
@@ -358,7 +368,7 @@
         <w:pStyle w:val="Heading2"/>
       </w:pPr>
       <w:r>
-        <w:t>3.5 Data Synchronization [4]</w:t>
+        <w:t>3.5 Task Categorization [4]</w:t>
       </w:r>
     </w:p>
     <w:p>
@@ -371,7 +381,7 @@
     </w:p>
     <w:p>
       <w:r>
-        <w:t>Tasks should sync across devices using cloud storage.</w:t>
+        <w:t>Users can group tasks into categories or assign tags for better organization.</w:t>
       </w:r>
     </w:p>
     <w:p>
@@ -397,22 +407,22 @@
     </w:p>
     <w:p>
       <w:r>
-        <w:t>- Implement cloud storage integration (e.g., AWS S3, Firebase).</w:t>
+        <w:t>- Implement functionality to create new task categories.</w:t>
       </w:r>
     </w:p>
     <w:p>
       <w:r>
-        <w:t>- Develop synchronization logic to handle task creation, updates, and deletions.</w:t>
+        <w:t>- Allow users to assign existing or create new tags to tasks.</w:t>
       </w:r>
     </w:p>
     <w:p>
       <w:r>
-        <w:t>- Ensure secure data transfer between devices and the cloud.</w:t>
+        <w:t>- Display tasks based on selected categories or tags.</w:t>
       </w:r>
     </w:p>
     <w:p>
       <w:r>
-        <w:t>- Implement conflict resolution strategies for concurrent modifications.</w:t>
+        <w:t>- Enable filtering and searching tasks by categories and tags.</w:t>
       </w:r>
     </w:p>
     <w:p>
@@ -420,7 +430,7 @@
         <w:pStyle w:val="Heading2"/>
       </w:pPr>
       <w:r>
-        <w:t>3.6 System Scalability [5]</w:t>
+        <w:t>3.6 Task Prioritization [5]</w:t>
       </w:r>
     </w:p>
     <w:p>
@@ -433,7 +443,7 @@
     </w:p>
     <w:p>
       <w:r>
-        <w:t>The system should support at least 10,000 users simultaneously.</w:t>
+        <w:t>Users can prioritize tasks based on importance or urgency.</w:t>
       </w:r>
     </w:p>
     <w:p>
@@ -459,17 +469,317 @@
     </w:p>
     <w:p>
       <w:r>
-        <w:t>- Implement load balancing across multiple servers.</w:t>
+        <w:t>- Implement a priority level selection for each task (e.g., High, Medium, Low)</w:t>
       </w:r>
     </w:p>
     <w:p>
       <w:r>
-        <w:t>- Optimize database queries for scalability.</w:t>
+        <w:t>- Visually distinguish tasks based on their priority level in the task list</w:t>
       </w:r>
     </w:p>
     <w:p>
       <w:r>
-        <w:t>- Utilize caching mechanisms to reduce database load.</w:t>
+        <w:t>- Allow users to reorder tasks based on priority</w:t>
+      </w:r>
+    </w:p>
+    <w:p>
+      <w:r>
+        <w:t>- Option to set default priority for new tasks</w:t>
+      </w:r>
+    </w:p>
+    <w:p>
+      <w:pPr>
+        <w:pStyle w:val="Heading2"/>
+      </w:pPr>
+      <w:r>
+        <w:t>3.7 Deadline and Reminder Management [6]</w:t>
+      </w:r>
+    </w:p>
+    <w:p>
+      <w:r>
+        <w:rPr>
+          <w:b/>
+        </w:rPr>
+        <w:t xml:space="preserve">Description: </w:t>
+      </w:r>
+    </w:p>
+    <w:p>
+      <w:r>
+        <w:t>Users can set due dates and reminders for tasks.</w:t>
+      </w:r>
+    </w:p>
+    <w:p>
+      <w:r>
+        <w:rPr>
+          <w:b/>
+        </w:rPr>
+        <w:t xml:space="preserve">Priority: </w:t>
+      </w:r>
+    </w:p>
+    <w:p>
+      <w:r>
+        <w:t>High</w:t>
+      </w:r>
+    </w:p>
+    <w:p>
+      <w:r>
+        <w:rPr>
+          <w:b/>
+        </w:rPr>
+        <w:t>Subtasks:</w:t>
+      </w:r>
+    </w:p>
+    <w:p>
+      <w:r>
+        <w:t>- Implement functionality to allow users to set due dates for tasks.</w:t>
+      </w:r>
+    </w:p>
+    <w:p>
+      <w:r>
+        <w:t>- Develop a system for sending reminders to users based on set due dates and times.</w:t>
+      </w:r>
+    </w:p>
+    <w:p>
+      <w:r>
+        <w:t>- Allow users to customize reminder frequency and notification methods (e.g., email, push notification).</w:t>
+      </w:r>
+    </w:p>
+    <w:p>
+      <w:pPr>
+        <w:pStyle w:val="Heading2"/>
+      </w:pPr>
+      <w:r>
+        <w:t>3.8 Task Completion Tracking [7]</w:t>
+      </w:r>
+    </w:p>
+    <w:p>
+      <w:r>
+        <w:rPr>
+          <w:b/>
+        </w:rPr>
+        <w:t xml:space="preserve">Description: </w:t>
+      </w:r>
+    </w:p>
+    <w:p>
+      <w:r>
+        <w:t>Users can mark tasks as completed to track progress.</w:t>
+      </w:r>
+    </w:p>
+    <w:p>
+      <w:r>
+        <w:rPr>
+          <w:b/>
+        </w:rPr>
+        <w:t xml:space="preserve">Priority: </w:t>
+      </w:r>
+    </w:p>
+    <w:p>
+      <w:r>
+        <w:t>High</w:t>
+      </w:r>
+    </w:p>
+    <w:p>
+      <w:r>
+        <w:rPr>
+          <w:b/>
+        </w:rPr>
+        <w:t>Subtasks:</w:t>
+      </w:r>
+    </w:p>
+    <w:p>
+      <w:r>
+        <w:t>- Display a visual indicator for completed tasks.</w:t>
+      </w:r>
+    </w:p>
+    <w:p>
+      <w:r>
+        <w:t>- Allow users to toggle task completion status.</w:t>
+      </w:r>
+    </w:p>
+    <w:p>
+      <w:r>
+        <w:t>- Update task status in the database.</w:t>
+      </w:r>
+    </w:p>
+    <w:p>
+      <w:r>
+        <w:t>- Provide a progress summary based on completed tasks.</w:t>
+      </w:r>
+    </w:p>
+    <w:p>
+      <w:pPr>
+        <w:pStyle w:val="Heading2"/>
+      </w:pPr>
+      <w:r>
+        <w:t>3.9 Task Views [8]</w:t>
+      </w:r>
+    </w:p>
+    <w:p>
+      <w:r>
+        <w:rPr>
+          <w:b/>
+        </w:rPr>
+        <w:t xml:space="preserve">Description: </w:t>
+      </w:r>
+    </w:p>
+    <w:p>
+      <w:r>
+        <w:t>Users can view tasks in different formats, such as a list or calendar.</w:t>
+      </w:r>
+    </w:p>
+    <w:p>
+      <w:r>
+        <w:rPr>
+          <w:b/>
+        </w:rPr>
+        <w:t xml:space="preserve">Priority: </w:t>
+      </w:r>
+    </w:p>
+    <w:p>
+      <w:r>
+        <w:t>High</w:t>
+      </w:r>
+    </w:p>
+    <w:p>
+      <w:r>
+        <w:rPr>
+          <w:b/>
+        </w:rPr>
+        <w:t>Subtasks:</w:t>
+      </w:r>
+    </w:p>
+    <w:p>
+      <w:r>
+        <w:t>- Implement a list view to display tasks chronologically</w:t>
+      </w:r>
+    </w:p>
+    <w:p>
+      <w:r>
+        <w:t>- Develop a calendar view to display tasks by date</w:t>
+      </w:r>
+    </w:p>
+    <w:p>
+      <w:pPr>
+        <w:pStyle w:val="Heading2"/>
+      </w:pPr>
+      <w:r>
+        <w:t>3.10 Device Synchronization [9]</w:t>
+      </w:r>
+    </w:p>
+    <w:p>
+      <w:r>
+        <w:rPr>
+          <w:b/>
+        </w:rPr>
+        <w:t xml:space="preserve">Description: </w:t>
+      </w:r>
+    </w:p>
+    <w:p>
+      <w:r>
+        <w:t>Tasks are synced across multiple devices using cloud storage.</w:t>
+      </w:r>
+    </w:p>
+    <w:p>
+      <w:r>
+        <w:rPr>
+          <w:b/>
+        </w:rPr>
+        <w:t xml:space="preserve">Priority: </w:t>
+      </w:r>
+    </w:p>
+    <w:p>
+      <w:r>
+        <w:t>High</w:t>
+      </w:r>
+    </w:p>
+    <w:p>
+      <w:r>
+        <w:rPr>
+          <w:b/>
+        </w:rPr>
+        <w:t>Subtasks:</w:t>
+      </w:r>
+    </w:p>
+    <w:p>
+      <w:r>
+        <w:t>- Implement task data storage in a cloud database.</w:t>
+      </w:r>
+    </w:p>
+    <w:p>
+      <w:r>
+        <w:t>- Develop a real-time synchronization mechanism using WebSockets or a similar technology.</w:t>
+      </w:r>
+    </w:p>
+    <w:p>
+      <w:r>
+        <w:t>- Implement encryption for task data at rest and in transit.</w:t>
+      </w:r>
+    </w:p>
+    <w:p>
+      <w:r>
+        <w:t>- Design a mechanism for handling network interruptions and ensuring data consistency.</w:t>
+      </w:r>
+    </w:p>
+    <w:p>
+      <w:pPr>
+        <w:pStyle w:val="Heading2"/>
+      </w:pPr>
+      <w:r>
+        <w:t>3.11 User Authentication [10]</w:t>
+      </w:r>
+    </w:p>
+    <w:p>
+      <w:r>
+        <w:rPr>
+          <w:b/>
+        </w:rPr>
+        <w:t xml:space="preserve">Description: </w:t>
+      </w:r>
+    </w:p>
+    <w:p>
+      <w:r>
+        <w:t>Users can securely log in to the application using their credentials.</w:t>
+      </w:r>
+    </w:p>
+    <w:p>
+      <w:r>
+        <w:rPr>
+          <w:b/>
+        </w:rPr>
+        <w:t xml:space="preserve">Priority: </w:t>
+      </w:r>
+    </w:p>
+    <w:p>
+      <w:r>
+        <w:t>High</w:t>
+      </w:r>
+    </w:p>
+    <w:p>
+      <w:r>
+        <w:rPr>
+          <w:b/>
+        </w:rPr>
+        <w:t>Subtasks:</w:t>
+      </w:r>
+    </w:p>
+    <w:p>
+      <w:r>
+        <w:t>- Implement user registration functionality.</w:t>
+      </w:r>
+    </w:p>
+    <w:p>
+      <w:r>
+        <w:t>- Implement login functionality with password validation.</w:t>
+      </w:r>
+    </w:p>
+    <w:p>
+      <w:r>
+        <w:t>- Store user credentials securely.</w:t>
+      </w:r>
+    </w:p>
+    <w:p>
+      <w:r>
+        <w:t>- Implement password recovery functionality.</w:t>
       </w:r>
     </w:p>
     <w:p>
@@ -485,7 +795,7 @@
         <w:rPr>
           <w:b/>
         </w:rPr>
-        <w:t>NFR-1</w:t>
+        <w:t>nfrs_1</w:t>
       </w:r>
       <w:r>
         <w:t>: The application should be responsive and mobile-friendly.</w:t>
@@ -496,7 +806,7 @@
         <w:rPr>
           <w:b/>
         </w:rPr>
-        <w:t>NFR-2</w:t>
+        <w:t>nfrs_2</w:t>
       </w:r>
       <w:r>
         <w:t>: Tasks should sync across devices using cloud storage.</w:t>
@@ -507,7 +817,7 @@
         <w:rPr>
           <w:b/>
         </w:rPr>
-        <w:t>NFR-3</w:t>
+        <w:t>nfrs_3</w:t>
       </w:r>
       <w:r>
         <w:t>: The system should support at least 10,000 users simultaneously.</w:t>

</xml_diff>